<commit_message>
added recursive interview questions
</commit_message>
<xml_diff>
--- a/Data Structures and Algorithms.docx
+++ b/Data Structures and Algorithms.docx
@@ -1748,6 +1748,9 @@
         </w:rPr>
       </w:pPr>
       <w:r>
+        <w:rPr>
+          <w:noProof/>
+        </w:rPr>
         <w:drawing>
           <wp:inline distT="0" distB="0" distL="0" distR="0" wp14:anchorId="6505F527" wp14:editId="747304FF">
             <wp:extent cx="5943600" cy="1784985"/>
@@ -1912,15 +1915,7 @@
           <w:sz w:val="24"/>
           <w:szCs w:val="24"/>
         </w:rPr>
-        <w:t>When we are fine with extra overhead (both time and space) that comes with it</w:t>
-      </w:r>
-      <w:r>
-        <w:rPr>
-          <w:rFonts w:ascii="Times New Roman" w:hAnsi="Times New Roman" w:cs="Times New Roman"/>
-          <w:sz w:val="24"/>
-          <w:szCs w:val="24"/>
-        </w:rPr>
-        <w:t>. Note when you are developing a mobile app which should run on low memory devices, then here recursion is not advisable. If you’re designing a critical system like an airbag in the car, don’t use recursion.</w:t>
+        <w:t>When we are fine with extra overhead (both time and space) that comes with it. Note when you are developing a mobile app which should run on low memory devices, then here recursion is not advisable. If you’re designing a critical system like an airbag in the car, don’t use recursion.</w:t>
       </w:r>
     </w:p>
     <w:p>
@@ -1943,15 +1938,7 @@
           <w:szCs w:val="24"/>
         </w:rPr>
         <w:lastRenderedPageBreak/>
-        <w:t>When we need a quick working solution instead of efficient one</w:t>
-      </w:r>
-      <w:r>
-        <w:rPr>
-          <w:rFonts w:ascii="Times New Roman" w:hAnsi="Times New Roman" w:cs="Times New Roman"/>
-          <w:sz w:val="24"/>
-          <w:szCs w:val="24"/>
-        </w:rPr>
-        <w:t xml:space="preserve"> e.g. factorial and Fibonacci numbers.</w:t>
+        <w:t>When we need a quick working solution instead of efficient one e.g. factorial and Fibonacci numbers.</w:t>
       </w:r>
     </w:p>
     <w:p>
@@ -2547,18 +2534,249 @@
           </wp:inline>
         </w:drawing>
       </w:r>
+    </w:p>
+    <w:p>
+      <w:pPr>
+        <w:rPr>
+          <w:rFonts w:ascii="Times New Roman" w:hAnsi="Times New Roman" w:cs="Times New Roman"/>
+          <w:b/>
+          <w:sz w:val="24"/>
+          <w:szCs w:val="24"/>
+        </w:rPr>
+      </w:pPr>
+      <w:r>
+        <w:rPr>
+          <w:rFonts w:ascii="Times New Roman" w:hAnsi="Times New Roman" w:cs="Times New Roman"/>
+          <w:b/>
+          <w:sz w:val="24"/>
+          <w:szCs w:val="24"/>
+        </w:rPr>
+        <w:t>Interview Questions</w:t>
+      </w:r>
+    </w:p>
+    <w:p>
+      <w:pPr>
+        <w:rPr>
+          <w:rFonts w:ascii="Times New Roman" w:hAnsi="Times New Roman" w:cs="Times New Roman"/>
+          <w:b/>
+          <w:sz w:val="24"/>
+          <w:szCs w:val="24"/>
+        </w:rPr>
+      </w:pPr>
+      <w:r>
+        <w:rPr>
+          <w:noProof/>
+        </w:rPr>
+        <w:drawing>
+          <wp:inline distT="0" distB="0" distL="0" distR="0" wp14:anchorId="4DDB3518" wp14:editId="4A48FE0E">
+            <wp:extent cx="5943600" cy="3609340"/>
+            <wp:effectExtent l="0" t="0" r="0" b="0"/>
+            <wp:docPr id="20" name="Picture 20"/>
+            <wp:cNvGraphicFramePr>
+              <a:graphicFrameLocks xmlns:a="http://schemas.openxmlformats.org/drawingml/2006/main" noChangeAspect="1"/>
+            </wp:cNvGraphicFramePr>
+            <a:graphic xmlns:a="http://schemas.openxmlformats.org/drawingml/2006/main">
+              <a:graphicData uri="http://schemas.openxmlformats.org/drawingml/2006/picture">
+                <pic:pic xmlns:pic="http://schemas.openxmlformats.org/drawingml/2006/picture">
+                  <pic:nvPicPr>
+                    <pic:cNvPr id="1" name=""/>
+                    <pic:cNvPicPr/>
+                  </pic:nvPicPr>
+                  <pic:blipFill>
+                    <a:blip r:embed="rId23"/>
+                    <a:stretch>
+                      <a:fillRect/>
+                    </a:stretch>
+                  </pic:blipFill>
+                  <pic:spPr>
+                    <a:xfrm>
+                      <a:off x="0" y="0"/>
+                      <a:ext cx="5943600" cy="3609340"/>
+                    </a:xfrm>
+                    <a:prstGeom prst="rect">
+                      <a:avLst/>
+                    </a:prstGeom>
+                  </pic:spPr>
+                </pic:pic>
+              </a:graphicData>
+            </a:graphic>
+          </wp:inline>
+        </w:drawing>
+      </w:r>
+    </w:p>
+    <w:p>
+      <w:pPr>
+        <w:rPr>
+          <w:rFonts w:ascii="Times New Roman" w:hAnsi="Times New Roman" w:cs="Times New Roman"/>
+          <w:b/>
+          <w:sz w:val="24"/>
+          <w:szCs w:val="24"/>
+        </w:rPr>
+      </w:pPr>
+    </w:p>
+    <w:p>
+      <w:pPr>
+        <w:rPr>
+          <w:rFonts w:ascii="Times New Roman" w:hAnsi="Times New Roman" w:cs="Times New Roman"/>
+          <w:b/>
+          <w:sz w:val="24"/>
+          <w:szCs w:val="24"/>
+        </w:rPr>
+      </w:pPr>
+      <w:r>
+        <w:rPr>
+          <w:noProof/>
+        </w:rPr>
+        <w:lastRenderedPageBreak/>
+        <w:drawing>
+          <wp:inline distT="0" distB="0" distL="0" distR="0" wp14:anchorId="1481D4B9" wp14:editId="5D6FE8B2">
+            <wp:extent cx="5943600" cy="3709670"/>
+            <wp:effectExtent l="0" t="0" r="0" b="5080"/>
+            <wp:docPr id="21" name="Picture 21"/>
+            <wp:cNvGraphicFramePr>
+              <a:graphicFrameLocks xmlns:a="http://schemas.openxmlformats.org/drawingml/2006/main" noChangeAspect="1"/>
+            </wp:cNvGraphicFramePr>
+            <a:graphic xmlns:a="http://schemas.openxmlformats.org/drawingml/2006/main">
+              <a:graphicData uri="http://schemas.openxmlformats.org/drawingml/2006/picture">
+                <pic:pic xmlns:pic="http://schemas.openxmlformats.org/drawingml/2006/picture">
+                  <pic:nvPicPr>
+                    <pic:cNvPr id="1" name=""/>
+                    <pic:cNvPicPr/>
+                  </pic:nvPicPr>
+                  <pic:blipFill>
+                    <a:blip r:embed="rId24"/>
+                    <a:stretch>
+                      <a:fillRect/>
+                    </a:stretch>
+                  </pic:blipFill>
+                  <pic:spPr>
+                    <a:xfrm>
+                      <a:off x="0" y="0"/>
+                      <a:ext cx="5943600" cy="3709670"/>
+                    </a:xfrm>
+                    <a:prstGeom prst="rect">
+                      <a:avLst/>
+                    </a:prstGeom>
+                  </pic:spPr>
+                </pic:pic>
+              </a:graphicData>
+            </a:graphic>
+          </wp:inline>
+        </w:drawing>
+      </w:r>
+    </w:p>
+    <w:p>
+      <w:pPr>
+        <w:rPr>
+          <w:rFonts w:ascii="Times New Roman" w:hAnsi="Times New Roman" w:cs="Times New Roman"/>
+          <w:b/>
+          <w:sz w:val="24"/>
+          <w:szCs w:val="24"/>
+        </w:rPr>
+      </w:pPr>
+      <w:r>
+        <w:rPr>
+          <w:noProof/>
+        </w:rPr>
+        <w:drawing>
+          <wp:inline distT="0" distB="0" distL="0" distR="0" wp14:anchorId="78F09C99" wp14:editId="33A6DD59">
+            <wp:extent cx="5943600" cy="3725545"/>
+            <wp:effectExtent l="0" t="0" r="0" b="8255"/>
+            <wp:docPr id="22" name="Picture 22"/>
+            <wp:cNvGraphicFramePr>
+              <a:graphicFrameLocks xmlns:a="http://schemas.openxmlformats.org/drawingml/2006/main" noChangeAspect="1"/>
+            </wp:cNvGraphicFramePr>
+            <a:graphic xmlns:a="http://schemas.openxmlformats.org/drawingml/2006/main">
+              <a:graphicData uri="http://schemas.openxmlformats.org/drawingml/2006/picture">
+                <pic:pic xmlns:pic="http://schemas.openxmlformats.org/drawingml/2006/picture">
+                  <pic:nvPicPr>
+                    <pic:cNvPr id="1" name=""/>
+                    <pic:cNvPicPr/>
+                  </pic:nvPicPr>
+                  <pic:blipFill>
+                    <a:blip r:embed="rId25"/>
+                    <a:stretch>
+                      <a:fillRect/>
+                    </a:stretch>
+                  </pic:blipFill>
+                  <pic:spPr>
+                    <a:xfrm>
+                      <a:off x="0" y="0"/>
+                      <a:ext cx="5943600" cy="3725545"/>
+                    </a:xfrm>
+                    <a:prstGeom prst="rect">
+                      <a:avLst/>
+                    </a:prstGeom>
+                  </pic:spPr>
+                </pic:pic>
+              </a:graphicData>
+            </a:graphic>
+          </wp:inline>
+        </w:drawing>
+      </w:r>
+    </w:p>
+    <w:p>
+      <w:pPr>
+        <w:rPr>
+          <w:rFonts w:ascii="Times New Roman" w:hAnsi="Times New Roman" w:cs="Times New Roman"/>
+          <w:b/>
+          <w:sz w:val="24"/>
+          <w:szCs w:val="24"/>
+        </w:rPr>
+      </w:pPr>
+      <w:r>
+        <w:rPr>
+          <w:noProof/>
+        </w:rPr>
+        <w:lastRenderedPageBreak/>
+        <w:drawing>
+          <wp:inline distT="0" distB="0" distL="0" distR="0" wp14:anchorId="55AE7A24" wp14:editId="52D43608">
+            <wp:extent cx="5943600" cy="3522345"/>
+            <wp:effectExtent l="0" t="0" r="0" b="1905"/>
+            <wp:docPr id="23" name="Picture 23"/>
+            <wp:cNvGraphicFramePr>
+              <a:graphicFrameLocks xmlns:a="http://schemas.openxmlformats.org/drawingml/2006/main" noChangeAspect="1"/>
+            </wp:cNvGraphicFramePr>
+            <a:graphic xmlns:a="http://schemas.openxmlformats.org/drawingml/2006/main">
+              <a:graphicData uri="http://schemas.openxmlformats.org/drawingml/2006/picture">
+                <pic:pic xmlns:pic="http://schemas.openxmlformats.org/drawingml/2006/picture">
+                  <pic:nvPicPr>
+                    <pic:cNvPr id="1" name=""/>
+                    <pic:cNvPicPr/>
+                  </pic:nvPicPr>
+                  <pic:blipFill>
+                    <a:blip r:embed="rId26"/>
+                    <a:stretch>
+                      <a:fillRect/>
+                    </a:stretch>
+                  </pic:blipFill>
+                  <pic:spPr>
+                    <a:xfrm>
+                      <a:off x="0" y="0"/>
+                      <a:ext cx="5943600" cy="3522345"/>
+                    </a:xfrm>
+                    <a:prstGeom prst="rect">
+                      <a:avLst/>
+                    </a:prstGeom>
+                  </pic:spPr>
+                </pic:pic>
+              </a:graphicData>
+            </a:graphic>
+          </wp:inline>
+        </w:drawing>
+      </w:r>
+    </w:p>
+    <w:p>
+      <w:pPr>
+        <w:rPr>
+          <w:rFonts w:ascii="Times New Roman" w:hAnsi="Times New Roman" w:cs="Times New Roman"/>
+          <w:b/>
+          <w:sz w:val="24"/>
+          <w:szCs w:val="24"/>
+        </w:rPr>
+      </w:pPr>
       <w:bookmarkStart w:id="0" w:name="_GoBack"/>
       <w:bookmarkEnd w:id="0"/>
-    </w:p>
-    <w:p>
-      <w:pPr>
-        <w:rPr>
-          <w:rFonts w:ascii="Times New Roman" w:hAnsi="Times New Roman" w:cs="Times New Roman"/>
-          <w:b/>
-          <w:sz w:val="24"/>
-          <w:szCs w:val="24"/>
-        </w:rPr>
-      </w:pPr>
     </w:p>
     <w:sectPr>
       <w:pgSz w:w="12240" w:h="15840"/>

</xml_diff>